<commit_message>
update spring boot and spring session versions
</commit_message>
<xml_diff>
--- a/documents/developer_manual.docx
+++ b/documents/developer_manual.docx
@@ -94,15 +94,32 @@
         </w:rPr>
         <w:t xml:space="preserve">( </w:t>
       </w:r>
-      <w:hyperlink r:id="rId6" w:history="1">
-        <w:r>
-          <w:rPr>
-            <w:rStyle w:val="Hyperlink"/>
-            <w:lang w:val="en-GB"/>
-          </w:rPr>
-          <w:t>http://gradle.org/gradle-download/</w:t>
-        </w:r>
-      </w:hyperlink>
+      <w:r>
+        <w:fldChar w:fldCharType="begin"/>
+      </w:r>
+      <w:r>
+        <w:rPr>
+          <w:lang w:val="en-GB"/>
+        </w:rPr>
+        <w:instrText xml:space="preserve"> HYPERLINK "http://gradle.org/gradle-download/" </w:instrText>
+      </w:r>
+      <w:r>
+        <w:fldChar w:fldCharType="separate"/>
+      </w:r>
+      <w:r>
+        <w:rPr>
+          <w:rStyle w:val="Hyperlink"/>
+          <w:lang w:val="en-GB"/>
+        </w:rPr>
+        <w:t>http://gradle.org/gradle-download/</w:t>
+      </w:r>
+      <w:r>
+        <w:rPr>
+          <w:rStyle w:val="Hyperlink"/>
+          <w:lang w:val="en-GB"/>
+        </w:rPr>
+        <w:fldChar w:fldCharType="end"/>
+      </w:r>
       <w:r>
         <w:rPr>
           <w:lang w:val="en-GB"/>
@@ -127,7 +144,7 @@
       <w:r>
         <w:t xml:space="preserve"> ( </w:t>
       </w:r>
-      <w:hyperlink r:id="rId7" w:history="1">
+      <w:hyperlink r:id="rId6" w:history="1">
         <w:r>
           <w:rPr>
             <w:rStyle w:val="Hyperlink"/>
@@ -150,7 +167,7 @@
       <w:r>
         <w:t>Git (</w:t>
       </w:r>
-      <w:hyperlink r:id="rId8" w:history="1">
+      <w:hyperlink r:id="rId7" w:history="1">
         <w:r>
           <w:rPr>
             <w:rStyle w:val="Hyperlink"/>
@@ -199,30 +216,64 @@
         </w:rPr>
         <w:t>(</w:t>
       </w:r>
-      <w:hyperlink r:id="rId9" w:history="1">
-        <w:r>
-          <w:rPr>
-            <w:rStyle w:val="Hyperlink"/>
-            <w:lang w:val="en-US"/>
-          </w:rPr>
-          <w:t>http://redis.io/download</w:t>
-        </w:r>
-      </w:hyperlink>
+      <w:r>
+        <w:fldChar w:fldCharType="begin"/>
+      </w:r>
+      <w:r>
+        <w:rPr>
+          <w:lang w:val="en-GB"/>
+        </w:rPr>
+        <w:instrText xml:space="preserve"> HYPERLINK "http://redis.io/download" </w:instrText>
+      </w:r>
+      <w:r>
+        <w:fldChar w:fldCharType="separate"/>
+      </w:r>
+      <w:r>
+        <w:rPr>
+          <w:rStyle w:val="Hyperlink"/>
+          <w:lang w:val="en-US"/>
+        </w:rPr>
+        <w:t>http://redis.io/download</w:t>
+      </w:r>
+      <w:r>
+        <w:rPr>
+          <w:rStyle w:val="Hyperlink"/>
+          <w:lang w:val="en-US"/>
+        </w:rPr>
+        <w:fldChar w:fldCharType="end"/>
+      </w:r>
       <w:r>
         <w:rPr>
           <w:lang w:val="en-US"/>
         </w:rPr>
         <w:t xml:space="preserve"> or </w:t>
       </w:r>
-      <w:hyperlink r:id="rId10" w:history="1">
-        <w:r>
-          <w:rPr>
-            <w:rStyle w:val="Hyperlink"/>
-            <w:lang w:val="en-US"/>
-          </w:rPr>
-          <w:t>https://github.com/MSOpenTech/redis/releases/tag/win-2.8.2104</w:t>
-        </w:r>
-      </w:hyperlink>
+      <w:r>
+        <w:fldChar w:fldCharType="begin"/>
+      </w:r>
+      <w:r>
+        <w:rPr>
+          <w:lang w:val="en-GB"/>
+        </w:rPr>
+        <w:instrText xml:space="preserve"> HYPERLINK "https://github.com/MSOpenTech/redis/releases/tag/win-2.8.2104" </w:instrText>
+      </w:r>
+      <w:r>
+        <w:fldChar w:fldCharType="separate"/>
+      </w:r>
+      <w:r>
+        <w:rPr>
+          <w:rStyle w:val="Hyperlink"/>
+          <w:lang w:val="en-US"/>
+        </w:rPr>
+        <w:t>https://github.com/MSOpenTech/redis/releases/tag/win-2.8.2104</w:t>
+      </w:r>
+      <w:r>
+        <w:rPr>
+          <w:rStyle w:val="Hyperlink"/>
+          <w:lang w:val="en-US"/>
+        </w:rPr>
+        <w:fldChar w:fldCharType="end"/>
+      </w:r>
       <w:r>
         <w:rPr>
           <w:lang w:val="en-US"/>
@@ -273,15 +324,32 @@
         </w:rPr>
         <w:t>(</w:t>
       </w:r>
-      <w:hyperlink r:id="rId11" w:history="1">
-        <w:r>
-          <w:rPr>
-            <w:rStyle w:val="Hyperlink"/>
-            <w:lang w:val="en-US"/>
-          </w:rPr>
-          <w:t>http://www.apachelounge.com/download/</w:t>
-        </w:r>
-      </w:hyperlink>
+      <w:r>
+        <w:fldChar w:fldCharType="begin"/>
+      </w:r>
+      <w:r>
+        <w:rPr>
+          <w:lang w:val="en-GB"/>
+        </w:rPr>
+        <w:instrText xml:space="preserve"> HYPERLINK "http://www.apachelounge.com/download/" </w:instrText>
+      </w:r>
+      <w:r>
+        <w:fldChar w:fldCharType="separate"/>
+      </w:r>
+      <w:r>
+        <w:rPr>
+          <w:rStyle w:val="Hyperlink"/>
+          <w:lang w:val="en-US"/>
+        </w:rPr>
+        <w:t>http://www.apachelounge.com/download/</w:t>
+      </w:r>
+      <w:r>
+        <w:rPr>
+          <w:rStyle w:val="Hyperlink"/>
+          <w:lang w:val="en-US"/>
+        </w:rPr>
+        <w:fldChar w:fldCharType="end"/>
+      </w:r>
       <w:r>
         <w:rPr>
           <w:lang w:val="en-US"/>
@@ -432,15 +500,32 @@
         </w:rPr>
         <w:t>(</w:t>
       </w:r>
-      <w:hyperlink r:id="rId12" w:history="1">
-        <w:r>
-          <w:rPr>
-            <w:rStyle w:val="Hyperlink"/>
-            <w:lang w:val="en-US"/>
-          </w:rPr>
-          <w:t>https://github.com/supersede-project/frontend</w:t>
-        </w:r>
-      </w:hyperlink>
+      <w:r>
+        <w:fldChar w:fldCharType="begin"/>
+      </w:r>
+      <w:r>
+        <w:rPr>
+          <w:lang w:val="en-GB"/>
+        </w:rPr>
+        <w:instrText xml:space="preserve"> HYPERLINK "https://github.com/supersede-project/frontend" </w:instrText>
+      </w:r>
+      <w:r>
+        <w:fldChar w:fldCharType="separate"/>
+      </w:r>
+      <w:r>
+        <w:rPr>
+          <w:rStyle w:val="Hyperlink"/>
+          <w:lang w:val="en-US"/>
+        </w:rPr>
+        <w:t>https://github.com/supersede-project/frontend</w:t>
+      </w:r>
+      <w:r>
+        <w:rPr>
+          <w:rStyle w:val="Hyperlink"/>
+          <w:lang w:val="en-US"/>
+        </w:rPr>
+        <w:fldChar w:fldCharType="end"/>
+      </w:r>
       <w:r>
         <w:rPr>
           <w:lang w:val="en-US"/>
@@ -1162,7 +1247,7 @@
         </w:rPr>
         <w:t xml:space="preserve">Open your browser and go to </w:t>
       </w:r>
-      <w:hyperlink r:id="rId13" w:history="1">
+      <w:hyperlink r:id="rId8" w:history="1">
         <w:r>
           <w:rPr>
             <w:rStyle w:val="Hyperlink"/>
@@ -1310,7 +1395,7 @@
       <w:r>
         <w:rPr>
           <w:noProof/>
-          <w:lang w:eastAsia="it-IT"/>
+          <w:lang w:val="en-GB" w:eastAsia="en-GB"/>
         </w:rPr>
         <w:drawing>
           <wp:inline distT="0" distB="0" distL="0" distR="0">
@@ -1330,7 +1415,7 @@
                     </pic:cNvPicPr>
                   </pic:nvPicPr>
                   <pic:blipFill>
-                    <a:blip r:embed="rId14">
+                    <a:blip r:embed="rId9">
                       <a:extLst>
                         <a:ext uri="{28A0092B-C50C-407E-A947-70E740481C1C}">
                           <a14:useLocalDpi xmlns:a14="http://schemas.microsoft.com/office/drawing/2010/main" val="0"/>
@@ -1383,7 +1468,13 @@
         <w:rPr>
           <w:lang w:val="en-US"/>
         </w:rPr>
-        <w:t>. The application will be called “</w:t>
+        <w:t>. The application will be call</w:t>
+      </w:r>
+      <w:r>
+        <w:rPr>
+          <w:lang w:val="en-US"/>
+        </w:rPr>
+        <w:t>ed “</w:t>
       </w:r>
       <w:proofErr w:type="spellStart"/>
       <w:r>
@@ -1397,21 +1488,15 @@
         <w:rPr>
           <w:lang w:val="en-US"/>
         </w:rPr>
-        <w:t xml:space="preserve">” and </w:t>
-      </w:r>
-      <w:proofErr w:type="gramStart"/>
-      <w:r>
-        <w:rPr>
-          <w:lang w:val="en-US"/>
-        </w:rPr>
-        <w:t>it’s</w:t>
-      </w:r>
-      <w:proofErr w:type="gramEnd"/>
-      <w:r>
-        <w:rPr>
-          <w:lang w:val="en-US"/>
-        </w:rPr>
-        <w:t xml:space="preserve"> purpose is to show the logged user’s name.</w:t>
+        <w:t>” and it</w:t>
+      </w:r>
+      <w:bookmarkStart w:id="0" w:name="_GoBack"/>
+      <w:bookmarkEnd w:id="0"/>
+      <w:r>
+        <w:rPr>
+          <w:lang w:val="en-US"/>
+        </w:rPr>
+        <w:t>s purpose is to show the logged user’s name.</w:t>
       </w:r>
       <w:r>
         <w:rPr>
@@ -1422,7 +1507,7 @@
       <w:r>
         <w:rPr>
           <w:noProof/>
-          <w:lang w:eastAsia="it-IT"/>
+          <w:lang w:val="en-GB" w:eastAsia="en-GB"/>
         </w:rPr>
         <w:drawing>
           <wp:inline distT="0" distB="0" distL="0" distR="0" wp14:anchorId="44EEA016" wp14:editId="2F569C57">
@@ -1440,7 +1525,7 @@
                     <pic:cNvPicPr/>
                   </pic:nvPicPr>
                   <pic:blipFill>
-                    <a:blip r:embed="rId15"/>
+                    <a:blip r:embed="rId10"/>
                     <a:stretch>
                       <a:fillRect/>
                     </a:stretch>
@@ -2000,8 +2085,29 @@
           <w:u w:val="single"/>
           <w:lang w:val="en-GB"/>
         </w:rPr>
-        <w:t>m</w:t>
-      </w:r>
+        <w:t>maven</w:t>
+      </w:r>
+      <w:r>
+        <w:rPr>
+          <w:rFonts w:cs="Courier New"/>
+          <w:szCs w:val="18"/>
+          <w:lang w:val="en-GB"/>
+        </w:rPr>
+        <w:t xml:space="preserve"> {</w:t>
+      </w:r>
+    </w:p>
+    <w:p>
+      <w:pPr>
+        <w:pStyle w:val="Code"/>
+        <w:spacing w:before="0" w:after="0"/>
+        <w:ind w:firstLine="851"/>
+        <w:rPr>
+          <w:rFonts w:cs="Courier New"/>
+          <w:szCs w:val="18"/>
+          <w:lang w:val="en-GB"/>
+        </w:rPr>
+      </w:pPr>
+      <w:proofErr w:type="spellStart"/>
       <w:r>
         <w:rPr>
           <w:rFonts w:cs="Courier New"/>
@@ -2010,29 +2116,55 @@
           <w:u w:val="single"/>
           <w:lang w:val="en-GB"/>
         </w:rPr>
-        <w:t>aven</w:t>
-      </w:r>
+        <w:t>url</w:t>
+      </w:r>
+      <w:proofErr w:type="spellEnd"/>
       <w:r>
         <w:rPr>
           <w:rFonts w:cs="Courier New"/>
           <w:szCs w:val="18"/>
           <w:lang w:val="en-GB"/>
         </w:rPr>
-        <w:t xml:space="preserve"> {</w:t>
-      </w:r>
-    </w:p>
-    <w:p>
-      <w:pPr>
-        <w:pStyle w:val="Code"/>
-        <w:spacing w:before="0" w:after="0"/>
-        <w:ind w:firstLine="851"/>
+        <w:t xml:space="preserve"> 'http://supersede.es.atos.net:10080/</w:t>
+      </w:r>
+      <w:proofErr w:type="spellStart"/>
+      <w:r>
         <w:rPr>
           <w:rFonts w:cs="Courier New"/>
           <w:szCs w:val="18"/>
           <w:lang w:val="en-GB"/>
         </w:rPr>
-      </w:pPr>
-      <w:proofErr w:type="spellStart"/>
+        <w:t>artifactory</w:t>
+      </w:r>
+      <w:proofErr w:type="spellEnd"/>
+      <w:r>
+        <w:rPr>
+          <w:rFonts w:cs="Courier New"/>
+          <w:szCs w:val="18"/>
+          <w:lang w:val="en-GB"/>
+        </w:rPr>
+        <w:t>/libs-release'</w:t>
+      </w:r>
+    </w:p>
+    <w:p>
+      <w:pPr>
+        <w:pStyle w:val="Code"/>
+        <w:spacing w:before="0" w:after="0"/>
+        <w:ind w:firstLine="851"/>
+        <w:rPr>
+          <w:rFonts w:cs="Courier New"/>
+          <w:szCs w:val="18"/>
+          <w:lang w:val="en-GB"/>
+        </w:rPr>
+      </w:pPr>
+      <w:r>
+        <w:rPr>
+          <w:rFonts w:cs="Courier New"/>
+          <w:szCs w:val="18"/>
+          <w:lang w:val="en-GB"/>
+        </w:rPr>
+        <w:t>name = '</w:t>
+      </w:r>
       <w:r>
         <w:rPr>
           <w:rFonts w:cs="Courier New"/>
@@ -2041,55 +2173,48 @@
           <w:u w:val="single"/>
           <w:lang w:val="en-GB"/>
         </w:rPr>
-        <w:t>url</w:t>
-      </w:r>
-      <w:proofErr w:type="spellEnd"/>
+        <w:t>maven</w:t>
+      </w:r>
       <w:r>
         <w:rPr>
           <w:rFonts w:cs="Courier New"/>
           <w:szCs w:val="18"/>
           <w:lang w:val="en-GB"/>
         </w:rPr>
-        <w:t xml:space="preserve"> 'http://supersede.es.atos.net:10080/</w:t>
-      </w:r>
-      <w:proofErr w:type="spellStart"/>
-      <w:r>
+        <w:t>-supersede-release'</w:t>
+      </w:r>
+    </w:p>
+    <w:p>
+      <w:pPr>
+        <w:pStyle w:val="Code"/>
+        <w:spacing w:before="0" w:after="0"/>
+        <w:ind w:firstLine="851"/>
         <w:rPr>
           <w:rFonts w:cs="Courier New"/>
           <w:szCs w:val="18"/>
           <w:lang w:val="en-GB"/>
         </w:rPr>
-        <w:t>artifactory</w:t>
-      </w:r>
-      <w:proofErr w:type="spellEnd"/>
+      </w:pPr>
       <w:r>
         <w:rPr>
           <w:rFonts w:cs="Courier New"/>
           <w:szCs w:val="18"/>
           <w:lang w:val="en-GB"/>
         </w:rPr>
-        <w:t>/libs-release'</w:t>
-      </w:r>
-    </w:p>
-    <w:p>
-      <w:pPr>
-        <w:pStyle w:val="Code"/>
-        <w:spacing w:before="0" w:after="0"/>
-        <w:ind w:firstLine="851"/>
+        <w:t>credentials {</w:t>
+      </w:r>
+    </w:p>
+    <w:p>
+      <w:pPr>
+        <w:pStyle w:val="Code"/>
+        <w:spacing w:before="0" w:after="0"/>
+        <w:ind w:firstLine="1134"/>
         <w:rPr>
           <w:rFonts w:cs="Courier New"/>
           <w:szCs w:val="18"/>
           <w:lang w:val="en-GB"/>
         </w:rPr>
       </w:pPr>
-      <w:r>
-        <w:rPr>
-          <w:rFonts w:cs="Courier New"/>
-          <w:szCs w:val="18"/>
-          <w:lang w:val="en-GB"/>
-        </w:rPr>
-        <w:t>name = '</w:t>
-      </w:r>
       <w:r>
         <w:rPr>
           <w:rFonts w:cs="Courier New"/>
@@ -2098,7 +2223,7 @@
           <w:u w:val="single"/>
           <w:lang w:val="en-GB"/>
         </w:rPr>
-        <w:t>maven</w:t>
+        <w:t>username</w:t>
       </w:r>
       <w:r>
         <w:rPr>
@@ -2106,27 +2231,25 @@
           <w:szCs w:val="18"/>
           <w:lang w:val="en-GB"/>
         </w:rPr>
-        <w:t>-supersede-release'</w:t>
-      </w:r>
-    </w:p>
-    <w:p>
-      <w:pPr>
-        <w:pStyle w:val="Code"/>
-        <w:spacing w:before="0" w:after="0"/>
-        <w:ind w:firstLine="851"/>
+        <w:t xml:space="preserve"> = "${</w:t>
+      </w:r>
+      <w:proofErr w:type="spellStart"/>
+      <w:r>
         <w:rPr>
           <w:rFonts w:cs="Courier New"/>
           <w:szCs w:val="18"/>
           <w:lang w:val="en-GB"/>
         </w:rPr>
-      </w:pPr>
+        <w:t>artifactory_user</w:t>
+      </w:r>
+      <w:proofErr w:type="spellEnd"/>
       <w:r>
         <w:rPr>
           <w:rFonts w:cs="Courier New"/>
           <w:szCs w:val="18"/>
           <w:lang w:val="en-GB"/>
         </w:rPr>
-        <w:t>credentials {</w:t>
+        <w:t>}"</w:t>
       </w:r>
     </w:p>
     <w:p>
@@ -2134,6 +2257,124 @@
         <w:pStyle w:val="Code"/>
         <w:spacing w:before="0" w:after="0"/>
         <w:ind w:firstLine="1134"/>
+        <w:rPr>
+          <w:rFonts w:cs="Courier New"/>
+          <w:szCs w:val="18"/>
+          <w:lang w:val="en-GB"/>
+        </w:rPr>
+      </w:pPr>
+      <w:r>
+        <w:rPr>
+          <w:rFonts w:cs="Courier New"/>
+          <w:szCs w:val="18"/>
+          <w:lang w:val="en-GB"/>
+        </w:rPr>
+        <w:t>password = "${</w:t>
+      </w:r>
+      <w:proofErr w:type="spellStart"/>
+      <w:r>
+        <w:rPr>
+          <w:rFonts w:cs="Courier New"/>
+          <w:szCs w:val="18"/>
+          <w:lang w:val="en-GB"/>
+        </w:rPr>
+        <w:t>artifactory_password</w:t>
+      </w:r>
+      <w:proofErr w:type="spellEnd"/>
+      <w:r>
+        <w:rPr>
+          <w:rFonts w:cs="Courier New"/>
+          <w:szCs w:val="18"/>
+          <w:lang w:val="en-GB"/>
+        </w:rPr>
+        <w:t>}"</w:t>
+      </w:r>
+    </w:p>
+    <w:p>
+      <w:pPr>
+        <w:pStyle w:val="Code"/>
+        <w:spacing w:before="0" w:after="0"/>
+        <w:ind w:firstLine="851"/>
+        <w:rPr>
+          <w:rFonts w:cs="Courier New"/>
+          <w:szCs w:val="18"/>
+          <w:lang w:val="en-GB"/>
+        </w:rPr>
+      </w:pPr>
+      <w:r>
+        <w:rPr>
+          <w:rFonts w:cs="Courier New"/>
+          <w:szCs w:val="18"/>
+          <w:lang w:val="en-GB"/>
+        </w:rPr>
+        <w:t>}</w:t>
+      </w:r>
+    </w:p>
+    <w:p>
+      <w:pPr>
+        <w:pStyle w:val="Code"/>
+        <w:spacing w:before="0" w:after="0"/>
+        <w:ind w:firstLine="567"/>
+        <w:rPr>
+          <w:rFonts w:cs="Courier New"/>
+          <w:szCs w:val="18"/>
+          <w:lang w:val="en-GB"/>
+        </w:rPr>
+      </w:pPr>
+      <w:r>
+        <w:rPr>
+          <w:rFonts w:cs="Courier New"/>
+          <w:szCs w:val="18"/>
+          <w:lang w:val="en-GB"/>
+        </w:rPr>
+        <w:t>}</w:t>
+      </w:r>
+    </w:p>
+    <w:p>
+      <w:pPr>
+        <w:pStyle w:val="Code"/>
+        <w:spacing w:before="0" w:after="0"/>
+        <w:ind w:firstLine="284"/>
+        <w:rPr>
+          <w:rFonts w:cs="Courier New"/>
+          <w:szCs w:val="18"/>
+          <w:lang w:val="en-GB"/>
+        </w:rPr>
+      </w:pPr>
+      <w:r>
+        <w:rPr>
+          <w:rFonts w:cs="Courier New"/>
+          <w:szCs w:val="18"/>
+          <w:lang w:val="en-GB"/>
+        </w:rPr>
+        <w:t>}</w:t>
+      </w:r>
+    </w:p>
+    <w:p>
+      <w:pPr>
+        <w:pStyle w:val="Code"/>
+        <w:spacing w:before="0" w:after="0"/>
+        <w:ind w:firstLine="284"/>
+        <w:rPr>
+          <w:rFonts w:cs="Courier New"/>
+          <w:szCs w:val="18"/>
+          <w:lang w:val="en-GB"/>
+        </w:rPr>
+      </w:pPr>
+      <w:r>
+        <w:rPr>
+          <w:rFonts w:cs="Courier New"/>
+          <w:szCs w:val="18"/>
+          <w:lang w:val="en-GB"/>
+        </w:rPr>
+        <w:t>dependencies {</w:t>
+      </w:r>
+    </w:p>
+    <w:p>
+      <w:pPr>
+        <w:pStyle w:val="Code"/>
+        <w:spacing w:before="0" w:after="0"/>
+        <w:ind w:firstLine="567"/>
         <w:rPr>
           <w:rFonts w:cs="Courier New"/>
           <w:szCs w:val="18"/>
@@ -2148,7 +2389,7 @@
           <w:u w:val="single"/>
           <w:lang w:val="en-GB"/>
         </w:rPr>
-        <w:t>username</w:t>
+        <w:t>classpath</w:t>
       </w:r>
       <w:r>
         <w:rPr>
@@ -2156,156 +2397,26 @@
           <w:szCs w:val="18"/>
           <w:lang w:val="en-GB"/>
         </w:rPr>
-        <w:t xml:space="preserve"> = "${</w:t>
-      </w:r>
-      <w:proofErr w:type="spellStart"/>
+        <w:t>("</w:t>
+      </w:r>
+      <w:proofErr w:type="gramStart"/>
       <w:r>
         <w:rPr>
           <w:rFonts w:cs="Courier New"/>
           <w:szCs w:val="18"/>
           <w:lang w:val="en-GB"/>
         </w:rPr>
-        <w:t>artifactory_user</w:t>
-      </w:r>
-      <w:proofErr w:type="spellEnd"/>
+        <w:t>org.springframework</w:t>
+      </w:r>
+      <w:proofErr w:type="gramEnd"/>
       <w:r>
         <w:rPr>
           <w:rFonts w:cs="Courier New"/>
           <w:szCs w:val="18"/>
           <w:lang w:val="en-GB"/>
         </w:rPr>
-        <w:t>}"</w:t>
-      </w:r>
-    </w:p>
-    <w:p>
-      <w:pPr>
-        <w:pStyle w:val="Code"/>
-        <w:spacing w:before="0" w:after="0"/>
-        <w:ind w:firstLine="1134"/>
-        <w:rPr>
-          <w:rFonts w:cs="Courier New"/>
-          <w:szCs w:val="18"/>
-          <w:lang w:val="en-GB"/>
-        </w:rPr>
-      </w:pPr>
-      <w:r>
-        <w:rPr>
-          <w:rFonts w:cs="Courier New"/>
-          <w:szCs w:val="18"/>
-          <w:lang w:val="en-GB"/>
-        </w:rPr>
-        <w:t>password = "${</w:t>
-      </w:r>
-      <w:proofErr w:type="spellStart"/>
-      <w:r>
-        <w:rPr>
-          <w:rFonts w:cs="Courier New"/>
-          <w:szCs w:val="18"/>
-          <w:lang w:val="en-GB"/>
-        </w:rPr>
-        <w:t>artifactory_password</w:t>
-      </w:r>
-      <w:proofErr w:type="spellEnd"/>
-      <w:r>
-        <w:rPr>
-          <w:rFonts w:cs="Courier New"/>
-          <w:szCs w:val="18"/>
-          <w:lang w:val="en-GB"/>
-        </w:rPr>
-        <w:t>}"</w:t>
-      </w:r>
-    </w:p>
-    <w:p>
-      <w:pPr>
-        <w:pStyle w:val="Code"/>
-        <w:spacing w:before="0" w:after="0"/>
-        <w:ind w:firstLine="851"/>
-        <w:rPr>
-          <w:rFonts w:cs="Courier New"/>
-          <w:szCs w:val="18"/>
-          <w:lang w:val="en-GB"/>
-        </w:rPr>
-      </w:pPr>
-      <w:r>
-        <w:rPr>
-          <w:rFonts w:cs="Courier New"/>
-          <w:szCs w:val="18"/>
-          <w:lang w:val="en-GB"/>
-        </w:rPr>
-        <w:t>}</w:t>
-      </w:r>
-    </w:p>
-    <w:p>
-      <w:pPr>
-        <w:pStyle w:val="Code"/>
-        <w:spacing w:before="0" w:after="0"/>
-        <w:ind w:firstLine="567"/>
-        <w:rPr>
-          <w:rFonts w:cs="Courier New"/>
-          <w:szCs w:val="18"/>
-          <w:lang w:val="en-GB"/>
-        </w:rPr>
-      </w:pPr>
-      <w:r>
-        <w:rPr>
-          <w:rFonts w:cs="Courier New"/>
-          <w:szCs w:val="18"/>
-          <w:lang w:val="en-GB"/>
-        </w:rPr>
-        <w:t>}</w:t>
-      </w:r>
-    </w:p>
-    <w:p>
-      <w:pPr>
-        <w:pStyle w:val="Code"/>
-        <w:spacing w:before="0" w:after="0"/>
-        <w:ind w:firstLine="284"/>
-        <w:rPr>
-          <w:rFonts w:cs="Courier New"/>
-          <w:szCs w:val="18"/>
-          <w:lang w:val="en-GB"/>
-        </w:rPr>
-      </w:pPr>
-      <w:r>
-        <w:rPr>
-          <w:rFonts w:cs="Courier New"/>
-          <w:szCs w:val="18"/>
-          <w:lang w:val="en-GB"/>
-        </w:rPr>
-        <w:t>}</w:t>
-      </w:r>
-    </w:p>
-    <w:p>
-      <w:pPr>
-        <w:pStyle w:val="Code"/>
-        <w:spacing w:before="0" w:after="0"/>
-        <w:ind w:firstLine="284"/>
-        <w:rPr>
-          <w:rFonts w:cs="Courier New"/>
-          <w:szCs w:val="18"/>
-          <w:lang w:val="en-GB"/>
-        </w:rPr>
-      </w:pPr>
-      <w:r>
-        <w:rPr>
-          <w:rFonts w:cs="Courier New"/>
-          <w:szCs w:val="18"/>
-          <w:lang w:val="en-GB"/>
-        </w:rPr>
-        <w:t>dependencies {</w:t>
-      </w:r>
-    </w:p>
-    <w:p>
-      <w:pPr>
-        <w:pStyle w:val="Code"/>
-        <w:spacing w:before="0" w:after="0"/>
-        <w:ind w:firstLine="567"/>
-        <w:rPr>
-          <w:rFonts w:cs="Courier New"/>
-          <w:szCs w:val="18"/>
-          <w:lang w:val="en-GB"/>
-        </w:rPr>
-      </w:pPr>
+        <w:t>.boot:spring-boot-</w:t>
+      </w:r>
       <w:r>
         <w:rPr>
           <w:rFonts w:cs="Courier New"/>
@@ -2314,7 +2425,7 @@
           <w:u w:val="single"/>
           <w:lang w:val="en-GB"/>
         </w:rPr>
-        <w:t>classpath</w:t>
+        <w:t>gradle</w:t>
       </w:r>
       <w:r>
         <w:rPr>
@@ -2322,25 +2433,7 @@
           <w:szCs w:val="18"/>
           <w:lang w:val="en-GB"/>
         </w:rPr>
-        <w:t>("</w:t>
-      </w:r>
-      <w:proofErr w:type="gramStart"/>
-      <w:r>
-        <w:rPr>
-          <w:rFonts w:cs="Courier New"/>
-          <w:szCs w:val="18"/>
-          <w:lang w:val="en-GB"/>
-        </w:rPr>
-        <w:t>org.springframework</w:t>
-      </w:r>
-      <w:proofErr w:type="gramEnd"/>
-      <w:r>
-        <w:rPr>
-          <w:rFonts w:cs="Courier New"/>
-          <w:szCs w:val="18"/>
-          <w:lang w:val="en-GB"/>
-        </w:rPr>
-        <w:t>.boot:spring-boot-</w:t>
+        <w:t>-</w:t>
       </w:r>
       <w:r>
         <w:rPr>
@@ -2350,7 +2443,7 @@
           <w:u w:val="single"/>
           <w:lang w:val="en-GB"/>
         </w:rPr>
-        <w:t>gradle</w:t>
+        <w:t>plugin</w:t>
       </w:r>
       <w:r>
         <w:rPr>
@@ -2358,8 +2451,20 @@
           <w:szCs w:val="18"/>
           <w:lang w:val="en-GB"/>
         </w:rPr>
-        <w:t>-</w:t>
-      </w:r>
+        <w:t>:${springBootVersion}")</w:t>
+      </w:r>
+    </w:p>
+    <w:p>
+      <w:pPr>
+        <w:pStyle w:val="Code"/>
+        <w:spacing w:before="0" w:after="0"/>
+        <w:ind w:firstLine="567"/>
+        <w:rPr>
+          <w:rFonts w:cs="Courier New"/>
+          <w:szCs w:val="18"/>
+          <w:lang w:val="en-GB"/>
+        </w:rPr>
+      </w:pPr>
       <w:r>
         <w:rPr>
           <w:rFonts w:cs="Courier New"/>
@@ -2368,7 +2473,7 @@
           <w:u w:val="single"/>
           <w:lang w:val="en-GB"/>
         </w:rPr>
-        <w:t>plugin</w:t>
+        <w:t>classpath</w:t>
       </w:r>
       <w:r>
         <w:rPr>
@@ -2376,20 +2481,26 @@
           <w:szCs w:val="18"/>
           <w:lang w:val="en-GB"/>
         </w:rPr>
-        <w:t>:${springBootVersion}")</w:t>
-      </w:r>
-    </w:p>
-    <w:p>
-      <w:pPr>
-        <w:pStyle w:val="Code"/>
-        <w:spacing w:before="0" w:after="0"/>
-        <w:ind w:firstLine="567"/>
+        <w:t>('</w:t>
+      </w:r>
+      <w:proofErr w:type="gramStart"/>
+      <w:r>
         <w:rPr>
           <w:rFonts w:cs="Courier New"/>
           <w:szCs w:val="18"/>
           <w:lang w:val="en-GB"/>
         </w:rPr>
-      </w:pPr>
+        <w:t>io.spring</w:t>
+      </w:r>
+      <w:proofErr w:type="gramEnd"/>
+      <w:r>
+        <w:rPr>
+          <w:rFonts w:cs="Courier New"/>
+          <w:szCs w:val="18"/>
+          <w:lang w:val="en-GB"/>
+        </w:rPr>
+        <w:t>.gradle:dependency-management-</w:t>
+      </w:r>
       <w:r>
         <w:rPr>
           <w:rFonts w:cs="Courier New"/>
@@ -2398,7 +2509,7 @@
           <w:u w:val="single"/>
           <w:lang w:val="en-GB"/>
         </w:rPr>
-        <w:t>classpath</w:t>
+        <w:t>plugin</w:t>
       </w:r>
       <w:r>
         <w:rPr>
@@ -2406,27 +2517,14 @@
           <w:szCs w:val="18"/>
           <w:lang w:val="en-GB"/>
         </w:rPr>
-        <w:t>('</w:t>
-      </w:r>
-      <w:proofErr w:type="gramStart"/>
-      <w:r>
-        <w:rPr>
-          <w:rFonts w:cs="Courier New"/>
-          <w:szCs w:val="18"/>
-          <w:lang w:val="en-GB"/>
-        </w:rPr>
-        <w:t>io.spring</w:t>
-      </w:r>
-      <w:proofErr w:type="gramEnd"/>
-      <w:r>
-        <w:rPr>
-          <w:rFonts w:cs="Courier New"/>
-          <w:szCs w:val="18"/>
-          <w:lang w:val="en-GB"/>
-        </w:rPr>
-        <w:t>.gradle:dependency-management-</w:t>
-      </w:r>
-      <w:r>
+        <w:t>:0.5.2.RELEASE')</w:t>
+      </w:r>
+    </w:p>
+    <w:p>
+      <w:pPr>
+        <w:pStyle w:val="Code"/>
+        <w:spacing w:before="0" w:after="0"/>
+        <w:ind w:firstLine="567"/>
         <w:rPr>
           <w:rFonts w:cs="Courier New"/>
           <w:color w:val="000000"/>
@@ -2434,39 +2532,16 @@
           <w:u w:val="single"/>
           <w:lang w:val="en-GB"/>
         </w:rPr>
-        <w:t>plugin</w:t>
-      </w:r>
+      </w:pPr>
       <w:r>
         <w:rPr>
           <w:rFonts w:cs="Courier New"/>
           <w:szCs w:val="18"/>
           <w:lang w:val="en-GB"/>
         </w:rPr>
-        <w:t>:0.5.2.RELEASE')</w:t>
-      </w:r>
-    </w:p>
-    <w:p>
-      <w:pPr>
-        <w:pStyle w:val="Code"/>
-        <w:spacing w:before="0" w:after="0"/>
-        <w:ind w:firstLine="567"/>
-        <w:rPr>
-          <w:rFonts w:cs="Courier New"/>
-          <w:color w:val="000000"/>
-          <w:szCs w:val="18"/>
-          <w:u w:val="single"/>
-          <w:lang w:val="en-GB"/>
-        </w:rPr>
-      </w:pPr>
-      <w:r>
-        <w:rPr>
-          <w:rFonts w:cs="Courier New"/>
-          <w:szCs w:val="18"/>
-          <w:lang w:val="en-GB"/>
-        </w:rPr>
         <w:t xml:space="preserve">//Check for the latest version here: </w:t>
       </w:r>
-      <w:hyperlink r:id="rId16" w:history="1">
+      <w:hyperlink r:id="rId11" w:history="1">
         <w:r>
           <w:rPr>
             <w:rStyle w:val="Hyperlink"/>
@@ -6710,8 +6785,6 @@
         </w:rPr>
         <w:br w:type="page"/>
       </w:r>
-      <w:bookmarkStart w:id="0" w:name="_GoBack"/>
-      <w:bookmarkEnd w:id="0"/>
     </w:p>
     <w:p>
       <w:pPr>
@@ -7889,7 +7962,7 @@
       <w:r>
         <w:t xml:space="preserve"> </w:t>
       </w:r>
-      <w:hyperlink r:id="rId17" w:history="1">
+      <w:hyperlink r:id="rId12" w:history="1">
         <w:r>
           <w:t>http://localhost:8083/</w:t>
         </w:r>
@@ -11481,7 +11554,7 @@
       <w:r>
         <w:rPr>
           <w:noProof/>
-          <w:lang w:eastAsia="it-IT"/>
+          <w:lang w:val="en-GB" w:eastAsia="en-GB"/>
         </w:rPr>
         <w:drawing>
           <wp:inline distT="0" distB="0" distL="0" distR="0">
@@ -11501,7 +11574,7 @@
                     </pic:cNvPicPr>
                   </pic:nvPicPr>
                   <pic:blipFill>
-                    <a:blip r:embed="rId18">
+                    <a:blip r:embed="rId13">
                       <a:extLst>
                         <a:ext uri="{28A0092B-C50C-407E-A947-70E740481C1C}">
                           <a14:useLocalDpi xmlns:a14="http://schemas.microsoft.com/office/drawing/2010/main" val="0"/>
@@ -12163,7 +12236,7 @@
       <w:r>
         <w:rPr>
           <w:noProof/>
-          <w:lang w:eastAsia="it-IT"/>
+          <w:lang w:val="en-GB" w:eastAsia="en-GB"/>
         </w:rPr>
         <w:drawing>
           <wp:inline distT="0" distB="0" distL="0" distR="0">
@@ -12183,7 +12256,7 @@
                     </pic:cNvPicPr>
                   </pic:nvPicPr>
                   <pic:blipFill>
-                    <a:blip r:embed="rId19">
+                    <a:blip r:embed="rId14">
                       <a:extLst>
                         <a:ext uri="{28A0092B-C50C-407E-A947-70E740481C1C}">
                           <a14:useLocalDpi xmlns:a14="http://schemas.microsoft.com/office/drawing/2010/main" val="0"/>
@@ -12368,7 +12441,7 @@
       <w:r>
         <w:rPr>
           <w:noProof/>
-          <w:lang w:eastAsia="it-IT"/>
+          <w:lang w:val="en-GB" w:eastAsia="en-GB"/>
         </w:rPr>
         <w:drawing>
           <wp:inline distT="0" distB="0" distL="0" distR="0">
@@ -12388,7 +12461,7 @@
                     </pic:cNvPicPr>
                   </pic:nvPicPr>
                   <pic:blipFill>
-                    <a:blip r:embed="rId20">
+                    <a:blip r:embed="rId15">
                       <a:extLst>
                         <a:ext uri="{28A0092B-C50C-407E-A947-70E740481C1C}">
                           <a14:useLocalDpi xmlns:a14="http://schemas.microsoft.com/office/drawing/2010/main" val="0"/>
@@ -12448,7 +12521,7 @@
       <w:r>
         <w:rPr>
           <w:noProof/>
-          <w:lang w:eastAsia="it-IT"/>
+          <w:lang w:val="en-GB" w:eastAsia="en-GB"/>
         </w:rPr>
         <w:drawing>
           <wp:inline distT="0" distB="0" distL="0" distR="0">
@@ -12468,7 +12541,7 @@
                     </pic:cNvPicPr>
                   </pic:nvPicPr>
                   <pic:blipFill>
-                    <a:blip r:embed="rId21">
+                    <a:blip r:embed="rId16">
                       <a:extLst>
                         <a:ext uri="{28A0092B-C50C-407E-A947-70E740481C1C}">
                           <a14:useLocalDpi xmlns:a14="http://schemas.microsoft.com/office/drawing/2010/main" val="0"/>
@@ -13714,6 +13787,7 @@
   <w:style w:type="character" w:default="1" w:styleId="DefaultParagraphFont">
     <w:name w:val="Default Paragraph Font"/>
     <w:uiPriority w:val="1"/>
+    <w:semiHidden/>
     <w:unhideWhenUsed/>
   </w:style>
   <w:style w:type="table" w:default="1" w:styleId="TableNormal">
@@ -14177,7 +14251,7 @@
 </file>
 
 <file path=customXml/itemProps1.xml><?xml version="1.0" encoding="utf-8"?>
-<ds:datastoreItem xmlns:ds="http://schemas.openxmlformats.org/officeDocument/2006/customXml" ds:itemID="{423E8E01-AE0B-4C04-8E3C-F2361148887F}">
+<ds:datastoreItem xmlns:ds="http://schemas.openxmlformats.org/officeDocument/2006/customXml" ds:itemID="{865427CF-3C9A-4430-8C90-D41B3B80D1CB}">
   <ds:schemaRefs>
     <ds:schemaRef ds:uri="http://schemas.openxmlformats.org/officeDocument/2006/bibliography"/>
   </ds:schemaRefs>

</xml_diff>